<commit_message>
All Website has been created
All content organised and has been put into website
</commit_message>
<xml_diff>
--- a/Client-CossiePlayOrganized.docx
+++ b/Client-CossiePlayOrganized.docx
@@ -1,14 +1,16 @@
 
 <file path=word/document.xml><?xml version="1.0" encoding="utf-8"?>
-<w:document xmlns:wpc="http://schemas.microsoft.com/office/word/2010/wordprocessingCanvas" xmlns:cx="http://schemas.microsoft.com/office/drawing/2014/chartex" xmlns:cx1="http://schemas.microsoft.com/office/drawing/2015/9/8/chartex" xmlns:cx2="http://schemas.microsoft.com/office/drawing/2015/10/21/chartex" xmlns:cx3="http://schemas.microsoft.com/office/drawing/2016/5/9/chartex" xmlns:cx4="http://schemas.microsoft.com/office/drawing/2016/5/10/chartex" xmlns:cx5="http://schemas.microsoft.com/office/drawing/2016/5/11/chartex" xmlns:cx6="http://schemas.microsoft.com/office/drawing/2016/5/12/chartex" xmlns:cx7="http://schemas.microsoft.com/office/drawing/2016/5/13/chartex" xmlns:cx8="http://schemas.microsoft.com/office/drawing/2016/5/14/chartex" xmlns:mc="http://schemas.openxmlformats.org/markup-compatibility/2006" xmlns:aink="http://schemas.microsoft.com/office/drawing/2016/ink" xmlns:am3d="http://schemas.microsoft.com/office/drawing/2017/model3d" xmlns:o="urn:schemas-microsoft-com:office:office" xmlns:r="http://schemas.openxmlformats.org/officeDocument/2006/relationships" xmlns:m="http://schemas.openxmlformats.org/officeDocument/2006/math" xmlns:v="urn:schemas-microsoft-com:vml" xmlns:wp14="http://schemas.microsoft.com/office/word/2010/wordprocessingDrawing" xmlns:wp="http://schemas.openxmlformats.org/drawingml/2006/wordprocessingDrawing" xmlns:w10="urn:schemas-microsoft-com:office:word" xmlns:w="http://schemas.openxmlformats.org/wordprocessingml/2006/main" xmlns:w14="http://schemas.microsoft.com/office/word/2010/wordml" xmlns:w15="http://schemas.microsoft.com/office/word/2012/wordml" xmlns:w16cid="http://schemas.microsoft.com/office/word/2016/wordml/cid" xmlns:w16se="http://schemas.microsoft.com/office/word/2015/wordml/symex" xmlns:wpg="http://schemas.microsoft.com/office/word/2010/wordprocessingGroup" xmlns:wpi="http://schemas.microsoft.com/office/word/2010/wordprocessingInk" xmlns:wne="http://schemas.microsoft.com/office/word/2006/wordml" xmlns:wps="http://schemas.microsoft.com/office/word/2010/wordprocessingShape" mc:Ignorable="w14 w15 w16se w16cid wp14">
+<w:document xmlns:wpc="http://schemas.microsoft.com/office/word/2010/wordprocessingCanvas" xmlns:mo="http://schemas.microsoft.com/office/mac/office/2008/main" xmlns:mc="http://schemas.openxmlformats.org/markup-compatibility/2006" xmlns:mv="urn:schemas-microsoft-com:mac:vml" xmlns:o="urn:schemas-microsoft-com:office:office" xmlns:r="http://schemas.openxmlformats.org/officeDocument/2006/relationships" xmlns:m="http://schemas.openxmlformats.org/officeDocument/2006/math" xmlns:v="urn:schemas-microsoft-com:vml" xmlns:wp14="http://schemas.microsoft.com/office/word/2010/wordprocessingDrawing" xmlns:wp="http://schemas.openxmlformats.org/drawingml/2006/wordprocessingDrawing" xmlns:w10="urn:schemas-microsoft-com:office:word" xmlns:w="http://schemas.openxmlformats.org/wordprocessingml/2006/main" xmlns:w14="http://schemas.microsoft.com/office/word/2010/wordml" xmlns:w15="http://schemas.microsoft.com/office/word/2012/wordml" xmlns:wpg="http://schemas.microsoft.com/office/word/2010/wordprocessingGroup" xmlns:wpi="http://schemas.microsoft.com/office/word/2010/wordprocessingInk" xmlns:wne="http://schemas.microsoft.com/office/word/2006/wordml" xmlns:wps="http://schemas.microsoft.com/office/word/2010/wordprocessingShape" mc:Ignorable="w14 w15 wp14">
   <w:body>
     <w:p>
       <w:pPr>
         <w:pStyle w:val="Heading1"/>
       </w:pPr>
+      <w:proofErr w:type="spellStart"/>
       <w:r>
         <w:t>CossiePlay</w:t>
       </w:r>
+      <w:proofErr w:type="spellEnd"/>
       <w:r>
         <w:t xml:space="preserve"> – Client Content &amp; Information</w:t>
       </w:r>
@@ -83,9 +85,11 @@
       <w:r>
         <w:t xml:space="preserve">business, operating in </w:t>
       </w:r>
+      <w:proofErr w:type="spellStart"/>
       <w:r>
         <w:t>Hulkstown</w:t>
       </w:r>
+      <w:proofErr w:type="spellEnd"/>
       <w:r>
         <w:t xml:space="preserve"> since 20</w:t>
       </w:r>
@@ -110,7 +114,15 @@
         <w:ind w:left="720"/>
       </w:pPr>
       <w:r>
-        <w:t xml:space="preserve">We create custom cosplay and fancy dress costumes and run a monthly cosplay party. </w:t>
+        <w:t xml:space="preserve">We create custom cosplay and </w:t>
+      </w:r>
+      <w:proofErr w:type="gramStart"/>
+      <w:r>
+        <w:t>fancy dress</w:t>
+      </w:r>
+      <w:proofErr w:type="gramEnd"/>
+      <w:r>
+        <w:t xml:space="preserve"> costumes and run a monthly cosplay party. </w:t>
       </w:r>
       <w:r>
         <w:t xml:space="preserve">We get about </w:t>
@@ -298,11 +310,16 @@
         </w:tabs>
       </w:pPr>
       <w:r>
-        <w:t>What is Cos</w:t>
+        <w:t xml:space="preserve">What is </w:t>
+      </w:r>
+      <w:proofErr w:type="spellStart"/>
+      <w:r>
+        <w:t>Cos</w:t>
       </w:r>
       <w:r>
         <w:t>Play</w:t>
       </w:r>
+      <w:proofErr w:type="spellEnd"/>
       <w:r>
         <w:t>?</w:t>
       </w:r>
@@ -362,8 +379,105 @@
     <w:p>
       <w:pPr>
         <w:pStyle w:val="Heading2"/>
-      </w:pPr>
-    </w:p>
+        <w:rPr>
+          <w:ins w:id="0" w:author="Gerald Kalendesang" w:date="2017-08-29T11:57:00Z"/>
+        </w:rPr>
+      </w:pPr>
+      <w:bookmarkStart w:id="1" w:name="_GoBack"/>
+      <w:ins w:id="2" w:author="Gerald Kalendesang" w:date="2017-08-29T11:57:00Z">
+        <w:r>
+          <w:t>Costumes Creation</w:t>
+        </w:r>
+      </w:ins>
+    </w:p>
+    <w:p>
+      <w:pPr>
+        <w:rPr>
+          <w:ins w:id="3" w:author="Gerald Kalendesang" w:date="2017-08-29T11:57:00Z"/>
+        </w:rPr>
+        <w:pPrChange w:id="4" w:author="Gerald Kalendesang" w:date="2017-08-29T11:57:00Z">
+          <w:pPr>
+            <w:pStyle w:val="Heading2"/>
+          </w:pPr>
+        </w:pPrChange>
+      </w:pPr>
+    </w:p>
+    <w:p>
+      <w:pPr>
+        <w:rPr>
+          <w:ins w:id="5" w:author="Gerald Kalendesang" w:date="2017-08-29T11:57:00Z"/>
+        </w:rPr>
+        <w:pPrChange w:id="6" w:author="Gerald Kalendesang" w:date="2017-08-29T11:57:00Z">
+          <w:pPr>
+            <w:pStyle w:val="Heading2"/>
+          </w:pPr>
+        </w:pPrChange>
+      </w:pPr>
+      <w:ins w:id="7" w:author="Gerald Kalendesang" w:date="2017-08-29T11:57:00Z">
+        <w:r>
+          <w:t xml:space="preserve">We create any customized </w:t>
+        </w:r>
+        <w:proofErr w:type="gramStart"/>
+        <w:r>
+          <w:t>costumes,</w:t>
+        </w:r>
+        <w:proofErr w:type="gramEnd"/>
+        <w:r>
+          <w:t xml:space="preserve"> just tell us what costume you want us to make. Costumes can even include </w:t>
+        </w:r>
+        <w:proofErr w:type="spellStart"/>
+        <w:r>
+          <w:t>equipments</w:t>
+        </w:r>
+        <w:proofErr w:type="spellEnd"/>
+        <w:r>
+          <w:t xml:space="preserve"> like sword, </w:t>
+        </w:r>
+        <w:proofErr w:type="spellStart"/>
+        <w:r>
+          <w:t>armor</w:t>
+        </w:r>
+        <w:proofErr w:type="spellEnd"/>
+        <w:r>
+          <w:t xml:space="preserve">, realistic </w:t>
+        </w:r>
+        <w:proofErr w:type="spellStart"/>
+        <w:r>
+          <w:t>weaponary</w:t>
+        </w:r>
+        <w:proofErr w:type="spellEnd"/>
+        <w:r>
+          <w:t xml:space="preserve">. </w:t>
+        </w:r>
+      </w:ins>
+    </w:p>
+    <w:p>
+      <w:pPr>
+        <w:rPr>
+          <w:ins w:id="8" w:author="Gerald Kalendesang" w:date="2017-08-29T11:58:00Z"/>
+        </w:rPr>
+        <w:pPrChange w:id="9" w:author="Gerald Kalendesang" w:date="2017-08-29T11:57:00Z">
+          <w:pPr>
+            <w:pStyle w:val="Heading2"/>
+          </w:pPr>
+        </w:pPrChange>
+      </w:pPr>
+    </w:p>
+    <w:p>
+      <w:pPr>
+        <w:pPrChange w:id="10" w:author="Gerald Kalendesang" w:date="2017-08-29T11:57:00Z">
+          <w:pPr>
+            <w:pStyle w:val="Heading2"/>
+          </w:pPr>
+        </w:pPrChange>
+      </w:pPr>
+      <w:ins w:id="11" w:author="Gerald Kalendesang" w:date="2017-08-29T11:58:00Z">
+        <w:r>
+          <w:t>It will take about 1 week to 50 weeks to make the costumes, depending on the difficulty of the costumes. The price also varies between $10 to $10.000 depending of the costume difficulty</w:t>
+        </w:r>
+      </w:ins>
+    </w:p>
+    <w:bookmarkEnd w:id="1"/>
     <w:p>
       <w:pPr>
         <w:pStyle w:val="Heading2"/>
@@ -371,23 +485,35 @@
       <w:r>
         <w:t xml:space="preserve">About </w:t>
       </w:r>
+      <w:proofErr w:type="spellStart"/>
       <w:r>
         <w:t>CossiePlay</w:t>
       </w:r>
-    </w:p>
-    <w:p>
+      <w:proofErr w:type="spellEnd"/>
+    </w:p>
+    <w:p>
+      <w:proofErr w:type="spellStart"/>
       <w:r>
         <w:rPr>
           <w:lang w:val="en-US"/>
         </w:rPr>
-        <w:t xml:space="preserve">CossiePlay is </w:t>
+        <w:t>CossiePlay</w:t>
+      </w:r>
+      <w:proofErr w:type="spellEnd"/>
+      <w:r>
+        <w:rPr>
+          <w:lang w:val="en-US"/>
+        </w:rPr>
+        <w:t xml:space="preserve"> is </w:t>
       </w:r>
       <w:r>
         <w:t xml:space="preserve">a family-run business, operating in </w:t>
       </w:r>
+      <w:proofErr w:type="spellStart"/>
       <w:r>
         <w:t>Hulkstown</w:t>
       </w:r>
+      <w:proofErr w:type="spellEnd"/>
       <w:r>
         <w:t xml:space="preserve"> since 201</w:t>
       </w:r>
@@ -424,17 +550,26 @@
     </w:p>
     <w:p>
       <w:r>
+        <w:lastRenderedPageBreak/>
         <w:t>We buy and sell second-hand costumes (a price list is available) as well.</w:t>
       </w:r>
     </w:p>
     <w:p>
       <w:pPr>
         <w:rPr>
-          <w:ins w:id="0" w:author="Gerald Kalendesang" w:date="2017-08-27T23:53:00Z"/>
-        </w:rPr>
-      </w:pPr>
-      <w:r>
-        <w:t xml:space="preserve">On the first Saturday of every month we hold a “CossiePlay Party” at the town hall. Entry is $15 for adults, $10 for ages 6-17 and kids under 6 are free. Each entry includes one non-alcoholic drink and a glow stick. Parties start at 6pm and run until 11pm. </w:t>
+          <w:ins w:id="12" w:author="Gerald Kalendesang" w:date="2017-08-27T23:53:00Z"/>
+        </w:rPr>
+      </w:pPr>
+      <w:r>
+        <w:t>On the first Saturday of every month we hold a “</w:t>
+      </w:r>
+      <w:proofErr w:type="spellStart"/>
+      <w:r>
+        <w:t>CossiePlay</w:t>
+      </w:r>
+      <w:proofErr w:type="spellEnd"/>
+      <w:r>
+        <w:t xml:space="preserve"> Party” at the town hall. Entry is $15 for adults, $10 for ages 6-17 and kids under 6 are free. Each entry includes one non-alcoholic drink and a glow stick. Parties start at 6pm and run until 11pm. </w:t>
       </w:r>
       <w:r>
         <w:t xml:space="preserve">There is always a live DJ </w:t>
@@ -449,38 +584,50 @@
     <w:p>
       <w:pPr>
         <w:rPr>
-          <w:ins w:id="1" w:author="Gerald Kalendesang" w:date="2017-08-27T23:53:00Z"/>
-        </w:rPr>
-      </w:pPr>
-    </w:p>
-    <w:p>
-      <w:pPr>
-        <w:rPr>
-          <w:ins w:id="2" w:author="Gerald Kalendesang" w:date="2017-08-27T23:57:00Z"/>
-        </w:rPr>
-      </w:pPr>
-      <w:ins w:id="3" w:author="Gerald Kalendesang" w:date="2017-08-27T23:53:00Z">
-        <w:r>
-          <w:lastRenderedPageBreak/>
-          <w:t>CossiePlay is a business run by a family, and operating in Hulkstown since 2012. We create outstanding customised costumes. Order any costumes you want, from simple Spiderman or elf costumes, and even costumes that have many features (</w:t>
+          <w:ins w:id="13" w:author="Gerald Kalendesang" w:date="2017-08-27T23:53:00Z"/>
+        </w:rPr>
+      </w:pPr>
+    </w:p>
+    <w:p>
+      <w:pPr>
+        <w:rPr>
+          <w:ins w:id="14" w:author="Gerald Kalendesang" w:date="2017-08-27T23:57:00Z"/>
+        </w:rPr>
+      </w:pPr>
+      <w:proofErr w:type="spellStart"/>
+      <w:ins w:id="15" w:author="Gerald Kalendesang" w:date="2017-08-27T23:53:00Z">
+        <w:r>
+          <w:t>CossiePlay</w:t>
+        </w:r>
+        <w:proofErr w:type="spellEnd"/>
+        <w:r>
+          <w:t xml:space="preserve"> is a business run by a family, and operating in </w:t>
+        </w:r>
+        <w:proofErr w:type="spellStart"/>
+        <w:r>
+          <w:t>Hulkstown</w:t>
+        </w:r>
+        <w:proofErr w:type="spellEnd"/>
+        <w:r>
+          <w:t xml:space="preserve"> since 2012. We create outstanding customised costumes. Order any costumes you want, from simple Spiderman or elf costumes, and even costumes that have many features (</w:t>
         </w:r>
       </w:ins>
-      <w:ins w:id="4" w:author="Gerald Kalendesang" w:date="2017-08-27T23:56:00Z">
+      <w:ins w:id="16" w:author="Gerald Kalendesang" w:date="2017-08-27T23:56:00Z">
         <w:r>
           <w:t>armour</w:t>
         </w:r>
       </w:ins>
-      <w:ins w:id="5" w:author="Gerald Kalendesang" w:date="2017-08-27T23:53:00Z">
+      <w:ins w:id="17" w:author="Gerald Kalendesang" w:date="2017-08-27T23:53:00Z">
         <w:r>
           <w:t xml:space="preserve">, animatronics, realistic-looking weapons, and working force fields). </w:t>
         </w:r>
       </w:ins>
-      <w:ins w:id="6" w:author="Gerald Kalendesang" w:date="2017-08-27T23:56:00Z">
+      <w:ins w:id="18" w:author="Gerald Kalendesang" w:date="2017-08-27T23:56:00Z">
         <w:r>
           <w:t>Depending how complicated the requested costume is, the</w:t>
         </w:r>
       </w:ins>
-      <w:ins w:id="7" w:author="Gerald Kalendesang" w:date="2017-08-27T23:53:00Z">
+      <w:ins w:id="19" w:author="Gerald Kalendesang" w:date="2017-08-27T23:53:00Z">
         <w:r>
           <w:t xml:space="preserve"> prices vary from $10 to $10.000. Costumes take 1 to 50 weeks to create</w:t>
         </w:r>
@@ -489,17 +636,17 @@
     <w:p>
       <w:pPr>
         <w:rPr>
-          <w:ins w:id="8" w:author="Gerald Kalendesang" w:date="2017-08-27T23:57:00Z"/>
-        </w:rPr>
-      </w:pPr>
-    </w:p>
-    <w:p>
-      <w:pPr>
-        <w:rPr>
-          <w:ins w:id="9" w:author="Gerald Kalendesang" w:date="2017-08-27T23:57:00Z"/>
-        </w:rPr>
-      </w:pPr>
-      <w:ins w:id="10" w:author="Gerald Kalendesang" w:date="2017-08-27T23:57:00Z">
+          <w:ins w:id="20" w:author="Gerald Kalendesang" w:date="2017-08-27T23:57:00Z"/>
+        </w:rPr>
+      </w:pPr>
+    </w:p>
+    <w:p>
+      <w:pPr>
+        <w:rPr>
+          <w:ins w:id="21" w:author="Gerald Kalendesang" w:date="2017-08-27T23:57:00Z"/>
+        </w:rPr>
+      </w:pPr>
+      <w:ins w:id="22" w:author="Gerald Kalendesang" w:date="2017-08-27T23:57:00Z">
         <w:r>
           <w:t>We also accept second-hand costumes, and sell them as well. Price list is available on THIS PAGE</w:t>
         </w:r>
@@ -508,7 +655,7 @@
     <w:p>
       <w:pPr>
         <w:rPr>
-          <w:ins w:id="11" w:author="Gerald Kalendesang" w:date="2017-08-27T23:57:00Z"/>
+          <w:ins w:id="23" w:author="Gerald Kalendesang" w:date="2017-08-27T23:57:00Z"/>
         </w:rPr>
       </w:pPr>
     </w:p>
@@ -518,18 +665,24 @@
           <w:lang w:val="en-US"/>
         </w:rPr>
       </w:pPr>
-      <w:ins w:id="12" w:author="Gerald Kalendesang" w:date="2017-08-27T23:57:00Z">
-        <w:r>
-          <w:t>Every first Saturday on each month, we hold a party called “CossiePlay Party</w:t>
+      <w:ins w:id="24" w:author="Gerald Kalendesang" w:date="2017-08-27T23:57:00Z">
+        <w:r>
+          <w:t>Every first Saturday on each month, we hold a party called “</w:t>
+        </w:r>
+        <w:proofErr w:type="spellStart"/>
+        <w:r>
+          <w:t>CossiePlay</w:t>
+        </w:r>
+        <w:proofErr w:type="spellEnd"/>
+        <w:r>
+          <w:t xml:space="preserve"> Party</w:t>
         </w:r>
       </w:ins>
-      <w:ins w:id="13" w:author="Gerald Kalendesang" w:date="2017-08-27T23:58:00Z">
+      <w:ins w:id="25" w:author="Gerald Kalendesang" w:date="2017-08-27T23:58:00Z">
         <w:r>
           <w:t>” at the town hall. Entry fee is $15 for adult, $10 for kids 6-17 years, and kids under 6 years are free</w:t>
         </w:r>
       </w:ins>
-      <w:bookmarkStart w:id="14" w:name="_GoBack"/>
-      <w:bookmarkEnd w:id="14"/>
     </w:p>
     <w:p>
       <w:pPr>
@@ -608,17 +761,21 @@
       <w:r>
         <w:t xml:space="preserve">, </w:t>
       </w:r>
+      <w:proofErr w:type="spellStart"/>
       <w:r>
         <w:t>Hulkstwon</w:t>
       </w:r>
+      <w:proofErr w:type="spellEnd"/>
     </w:p>
     <w:p>
       <w:r>
         <w:t xml:space="preserve"> </w:t>
       </w:r>
+      <w:proofErr w:type="spellStart"/>
       <w:r>
         <w:t>cossieplay</w:t>
       </w:r>
+      <w:proofErr w:type="spellEnd"/>
       <w:r>
         <w:t xml:space="preserve">@ </w:t>
       </w:r>
@@ -700,7 +857,15 @@
     </w:p>
     <w:p>
       <w:r>
-        <w:t>Wear your costume in to KFC on Stanton street and you can get a free drink with a 21-piece bucket. Tell them you’ve been to CossiePlay!</w:t>
+        <w:t xml:space="preserve">Wear your costume in to KFC on Stanton street and you can get a free drink with a 21-piece bucket. Tell them you’ve been to </w:t>
+      </w:r>
+      <w:proofErr w:type="spellStart"/>
+      <w:r>
+        <w:t>CossiePlay</w:t>
+      </w:r>
+      <w:proofErr w:type="spellEnd"/>
+      <w:r>
+        <w:t>!</w:t>
       </w:r>
     </w:p>
     <w:p/>
@@ -738,8 +903,13 @@
         <w:t xml:space="preserve"> </w:t>
       </w:r>
       <w:r>
-        <w:t>cosplaytutorial.com/index.php</w:t>
-      </w:r>
+        <w:t>cosplaytutorial.com/</w:t>
+      </w:r>
+      <w:proofErr w:type="spellStart"/>
+      <w:r>
+        <w:t>index.php</w:t>
+      </w:r>
+      <w:proofErr w:type="spellEnd"/>
       <w:r>
         <w:t xml:space="preserve"> – resource for costumers</w:t>
       </w:r>
@@ -802,6 +972,7 @@
         <w:pStyle w:val="Heading2"/>
       </w:pPr>
       <w:r>
+        <w:lastRenderedPageBreak/>
         <w:t>Party</w:t>
       </w:r>
       <w:r>
@@ -809,8 +980,13 @@
       </w:r>
     </w:p>
     <w:p>
-      <w:r>
-        <w:t xml:space="preserve">CossiePlay party-goers party </w:t>
+      <w:proofErr w:type="spellStart"/>
+      <w:r>
+        <w:t>CossiePlay</w:t>
+      </w:r>
+      <w:proofErr w:type="spellEnd"/>
+      <w:r>
+        <w:t xml:space="preserve"> party-goers party </w:t>
       </w:r>
       <w:r>
         <w:t>at their own risk</w:t>
@@ -831,11 +1007,10 @@
     <w:p>
       <w:pPr>
         <w:rPr>
-          <w:ins w:id="15" w:author="Gerald Kalendesang" w:date="2017-08-25T16:50:00Z"/>
-        </w:rPr>
-      </w:pPr>
-      <w:r>
-        <w:lastRenderedPageBreak/>
+          <w:ins w:id="26" w:author="Gerald Kalendesang" w:date="2017-08-25T16:50:00Z"/>
+        </w:rPr>
+      </w:pPr>
+      <w:r>
         <w:t xml:space="preserve">Party fees </w:t>
       </w:r>
       <w:r>
@@ -860,24 +1035,24 @@
     <w:p>
       <w:pPr>
         <w:rPr>
-          <w:ins w:id="16" w:author="Gerald Kalendesang" w:date="2017-08-25T16:50:00Z"/>
-        </w:rPr>
-      </w:pPr>
-    </w:p>
-    <w:p>
-      <w:pPr>
-        <w:rPr>
-          <w:ins w:id="17" w:author="Gerald Kalendesang" w:date="2017-08-25T16:50:00Z"/>
-        </w:rPr>
-      </w:pPr>
-      <w:ins w:id="18" w:author="Gerald Kalendesang" w:date="2017-08-25T16:50:00Z">
+          <w:ins w:id="27" w:author="Gerald Kalendesang" w:date="2017-08-25T16:50:00Z"/>
+        </w:rPr>
+      </w:pPr>
+    </w:p>
+    <w:p>
+      <w:pPr>
+        <w:rPr>
+          <w:ins w:id="28" w:author="Gerald Kalendesang" w:date="2017-08-25T16:50:00Z"/>
+        </w:rPr>
+      </w:pPr>
+      <w:ins w:id="29" w:author="Gerald Kalendesang" w:date="2017-08-25T16:50:00Z">
         <w:r>
           <w:t>Participants go at their own risk and responsible for their own safety. Check with medical before having an overnight party</w:t>
         </w:r>
       </w:ins>
     </w:p>
     <w:p>
-      <w:ins w:id="19" w:author="Gerald Kalendesang" w:date="2017-08-25T16:51:00Z">
+      <w:ins w:id="30" w:author="Gerald Kalendesang" w:date="2017-08-25T16:51:00Z">
         <w:r>
           <w:t>Party fees are paid on-the-spot using cash or EFTPOS. Credit card payments have additional 2% surcharge</w:t>
         </w:r>
@@ -896,8 +1071,8 @@
 </file>
 
 <file path=word/numbering.xml><?xml version="1.0" encoding="utf-8"?>
-<w:numbering xmlns:wpc="http://schemas.microsoft.com/office/word/2010/wordprocessingCanvas" xmlns:cx="http://schemas.microsoft.com/office/drawing/2014/chartex" xmlns:cx1="http://schemas.microsoft.com/office/drawing/2015/9/8/chartex" xmlns:cx2="http://schemas.microsoft.com/office/drawing/2015/10/21/chartex" xmlns:cx3="http://schemas.microsoft.com/office/drawing/2016/5/9/chartex" xmlns:cx4="http://schemas.microsoft.com/office/drawing/2016/5/10/chartex" xmlns:cx5="http://schemas.microsoft.com/office/drawing/2016/5/11/chartex" xmlns:cx6="http://schemas.microsoft.com/office/drawing/2016/5/12/chartex" xmlns:cx7="http://schemas.microsoft.com/office/drawing/2016/5/13/chartex" xmlns:cx8="http://schemas.microsoft.com/office/drawing/2016/5/14/chartex" xmlns:mc="http://schemas.openxmlformats.org/markup-compatibility/2006" xmlns:aink="http://schemas.microsoft.com/office/drawing/2016/ink" xmlns:am3d="http://schemas.microsoft.com/office/drawing/2017/model3d" xmlns:o="urn:schemas-microsoft-com:office:office" xmlns:r="http://schemas.openxmlformats.org/officeDocument/2006/relationships" xmlns:m="http://schemas.openxmlformats.org/officeDocument/2006/math" xmlns:v="urn:schemas-microsoft-com:vml" xmlns:wp14="http://schemas.microsoft.com/office/word/2010/wordprocessingDrawing" xmlns:wp="http://schemas.openxmlformats.org/drawingml/2006/wordprocessingDrawing" xmlns:w10="urn:schemas-microsoft-com:office:word" xmlns:w="http://schemas.openxmlformats.org/wordprocessingml/2006/main" xmlns:w14="http://schemas.microsoft.com/office/word/2010/wordml" xmlns:w15="http://schemas.microsoft.com/office/word/2012/wordml" xmlns:w16cid="http://schemas.microsoft.com/office/word/2016/wordml/cid" xmlns:w16se="http://schemas.microsoft.com/office/word/2015/wordml/symex" xmlns:wpg="http://schemas.microsoft.com/office/word/2010/wordprocessingGroup" xmlns:wpi="http://schemas.microsoft.com/office/word/2010/wordprocessingInk" xmlns:wne="http://schemas.microsoft.com/office/word/2006/wordml" xmlns:wps="http://schemas.microsoft.com/office/word/2010/wordprocessingShape" mc:Ignorable="w14 w15 w16se w16cid wp14">
-  <w:abstractNum w:abstractNumId="0" w15:restartNumberingAfterBreak="0">
+<w:numbering xmlns:wpc="http://schemas.microsoft.com/office/word/2010/wordprocessingCanvas" xmlns:mo="http://schemas.microsoft.com/office/mac/office/2008/main" xmlns:mc="http://schemas.openxmlformats.org/markup-compatibility/2006" xmlns:mv="urn:schemas-microsoft-com:mac:vml" xmlns:o="urn:schemas-microsoft-com:office:office" xmlns:r="http://schemas.openxmlformats.org/officeDocument/2006/relationships" xmlns:m="http://schemas.openxmlformats.org/officeDocument/2006/math" xmlns:v="urn:schemas-microsoft-com:vml" xmlns:wp14="http://schemas.microsoft.com/office/word/2010/wordprocessingDrawing" xmlns:wp="http://schemas.openxmlformats.org/drawingml/2006/wordprocessingDrawing" xmlns:w10="urn:schemas-microsoft-com:office:word" xmlns:w="http://schemas.openxmlformats.org/wordprocessingml/2006/main" xmlns:w14="http://schemas.microsoft.com/office/word/2010/wordml" xmlns:w15="http://schemas.microsoft.com/office/word/2012/wordml" xmlns:wpg="http://schemas.microsoft.com/office/word/2010/wordprocessingGroup" xmlns:wpi="http://schemas.microsoft.com/office/word/2010/wordprocessingInk" xmlns:wne="http://schemas.microsoft.com/office/word/2006/wordml" xmlns:wps="http://schemas.microsoft.com/office/word/2010/wordprocessingShape" mc:Ignorable="w14 w15 wp14">
+  <w:abstractNum w:abstractNumId="0">
     <w:nsid w:val="05926512"/>
     <w:multiLevelType w:val="hybridMultilevel"/>
     <w:tmpl w:val="6E843B40"/>
@@ -1010,7 +1185,7 @@
       </w:rPr>
     </w:lvl>
   </w:abstractNum>
-  <w:abstractNum w:abstractNumId="1" w15:restartNumberingAfterBreak="0">
+  <w:abstractNum w:abstractNumId="1">
     <w:nsid w:val="0AA80B74"/>
     <w:multiLevelType w:val="multilevel"/>
     <w:tmpl w:val="0B82EA36"/>
@@ -1159,7 +1334,7 @@
       </w:rPr>
     </w:lvl>
   </w:abstractNum>
-  <w:abstractNum w:abstractNumId="2" w15:restartNumberingAfterBreak="0">
+  <w:abstractNum w:abstractNumId="2">
     <w:nsid w:val="701E0F1B"/>
     <w:multiLevelType w:val="multilevel"/>
     <w:tmpl w:val="69EC2224"/>
@@ -1285,7 +1460,7 @@
 </file>
 
 <file path=word/people.xml><?xml version="1.0" encoding="utf-8"?>
-<w15:people xmlns:wpc="http://schemas.microsoft.com/office/word/2010/wordprocessingCanvas" xmlns:cx="http://schemas.microsoft.com/office/drawing/2014/chartex" xmlns:cx1="http://schemas.microsoft.com/office/drawing/2015/9/8/chartex" xmlns:cx2="http://schemas.microsoft.com/office/drawing/2015/10/21/chartex" xmlns:cx3="http://schemas.microsoft.com/office/drawing/2016/5/9/chartex" xmlns:cx4="http://schemas.microsoft.com/office/drawing/2016/5/10/chartex" xmlns:cx5="http://schemas.microsoft.com/office/drawing/2016/5/11/chartex" xmlns:cx6="http://schemas.microsoft.com/office/drawing/2016/5/12/chartex" xmlns:cx7="http://schemas.microsoft.com/office/drawing/2016/5/13/chartex" xmlns:cx8="http://schemas.microsoft.com/office/drawing/2016/5/14/chartex" xmlns:mc="http://schemas.openxmlformats.org/markup-compatibility/2006" xmlns:aink="http://schemas.microsoft.com/office/drawing/2016/ink" xmlns:am3d="http://schemas.microsoft.com/office/drawing/2017/model3d" xmlns:o="urn:schemas-microsoft-com:office:office" xmlns:r="http://schemas.openxmlformats.org/officeDocument/2006/relationships" xmlns:m="http://schemas.openxmlformats.org/officeDocument/2006/math" xmlns:v="urn:schemas-microsoft-com:vml" xmlns:wp14="http://schemas.microsoft.com/office/word/2010/wordprocessingDrawing" xmlns:wp="http://schemas.openxmlformats.org/drawingml/2006/wordprocessingDrawing" xmlns:w10="urn:schemas-microsoft-com:office:word" xmlns:w="http://schemas.openxmlformats.org/wordprocessingml/2006/main" xmlns:w14="http://schemas.microsoft.com/office/word/2010/wordml" xmlns:w15="http://schemas.microsoft.com/office/word/2012/wordml" xmlns:w16cid="http://schemas.microsoft.com/office/word/2016/wordml/cid" xmlns:w16se="http://schemas.microsoft.com/office/word/2015/wordml/symex" xmlns:wpg="http://schemas.microsoft.com/office/word/2010/wordprocessingGroup" xmlns:wpi="http://schemas.microsoft.com/office/word/2010/wordprocessingInk" xmlns:wne="http://schemas.microsoft.com/office/word/2006/wordml" xmlns:wps="http://schemas.microsoft.com/office/word/2010/wordprocessingShape" mc:Ignorable="w14 w15 w16se w16cid wp14">
+<w15:people xmlns:wpc="http://schemas.microsoft.com/office/word/2010/wordprocessingCanvas" xmlns:mo="http://schemas.microsoft.com/office/mac/office/2008/main" xmlns:mc="http://schemas.openxmlformats.org/markup-compatibility/2006" xmlns:mv="urn:schemas-microsoft-com:mac:vml" xmlns:o="urn:schemas-microsoft-com:office:office" xmlns:r="http://schemas.openxmlformats.org/officeDocument/2006/relationships" xmlns:m="http://schemas.openxmlformats.org/officeDocument/2006/math" xmlns:v="urn:schemas-microsoft-com:vml" xmlns:wp14="http://schemas.microsoft.com/office/word/2010/wordprocessingDrawing" xmlns:wp="http://schemas.openxmlformats.org/drawingml/2006/wordprocessingDrawing" xmlns:w10="urn:schemas-microsoft-com:office:word" xmlns:w="http://schemas.openxmlformats.org/wordprocessingml/2006/main" xmlns:w14="http://schemas.microsoft.com/office/word/2010/wordml" xmlns:w15="http://schemas.microsoft.com/office/word/2012/wordml" xmlns:wpg="http://schemas.microsoft.com/office/word/2010/wordprocessingGroup" xmlns:wpi="http://schemas.microsoft.com/office/word/2010/wordprocessingInk" xmlns:wne="http://schemas.microsoft.com/office/word/2006/wordml" xmlns:wps="http://schemas.microsoft.com/office/word/2010/wordprocessingShape" mc:Ignorable="w14 w15 wp14">
   <w15:person w15:author="Gerald Kalendesang">
     <w15:presenceInfo w15:providerId="None" w15:userId="Gerald Kalendesang"/>
   </w15:person>
@@ -1293,7 +1468,7 @@
 </file>
 
 <file path=word/styles.xml><?xml version="1.0" encoding="utf-8"?>
-<w:styles xmlns:mc="http://schemas.openxmlformats.org/markup-compatibility/2006" xmlns:r="http://schemas.openxmlformats.org/officeDocument/2006/relationships" xmlns:w="http://schemas.openxmlformats.org/wordprocessingml/2006/main" xmlns:w14="http://schemas.microsoft.com/office/word/2010/wordml" xmlns:w15="http://schemas.microsoft.com/office/word/2012/wordml" xmlns:w16cid="http://schemas.microsoft.com/office/word/2016/wordml/cid" xmlns:w16se="http://schemas.microsoft.com/office/word/2015/wordml/symex" mc:Ignorable="w14 w15 w16se w16cid">
+<w:styles xmlns:mc="http://schemas.openxmlformats.org/markup-compatibility/2006" xmlns:r="http://schemas.openxmlformats.org/officeDocument/2006/relationships" xmlns:w="http://schemas.openxmlformats.org/wordprocessingml/2006/main" xmlns:w14="http://schemas.microsoft.com/office/word/2010/wordml" xmlns:w15="http://schemas.microsoft.com/office/word/2012/wordml" mc:Ignorable="w14 w15">
   <w:docDefaults>
     <w:rPrDefault>
       <w:rPr>
@@ -1303,12 +1478,13 @@
     </w:rPrDefault>
     <w:pPrDefault/>
   </w:docDefaults>
-  <w:latentStyles w:defLockedState="0" w:defUIPriority="0" w:defSemiHidden="0" w:defUnhideWhenUsed="0" w:defQFormat="0" w:count="375">
+  <w:latentStyles w:defLockedState="0" w:defUIPriority="0" w:defSemiHidden="0" w:defUnhideWhenUsed="0" w:defQFormat="0" w:count="382">
     <w:lsdException w:name="heading 2" w:qFormat="1"/>
     <w:lsdException w:name="heading 3" w:uiPriority="9" w:qFormat="1"/>
     <w:lsdException w:name="Hyperlink" w:uiPriority="99"/>
     <w:lsdException w:name="Emphasis" w:uiPriority="20" w:qFormat="1"/>
     <w:lsdException w:name="HTML Preformatted" w:semiHidden="1" w:unhideWhenUsed="1"/>
+    <w:lsdException w:name="Normal Table" w:semiHidden="1" w:unhideWhenUsed="1"/>
     <w:lsdException w:name="No List" w:semiHidden="1" w:unhideWhenUsed="1"/>
     <w:lsdException w:name="Outline List 1" w:semiHidden="1" w:unhideWhenUsed="1"/>
     <w:lsdException w:name="Outline List 2" w:semiHidden="1" w:unhideWhenUsed="1"/>
@@ -1351,8 +1527,10 @@
     <w:lsdException w:name="Table Elegant" w:semiHidden="1" w:unhideWhenUsed="1"/>
     <w:lsdException w:name="Table Professional" w:semiHidden="1" w:unhideWhenUsed="1"/>
     <w:lsdException w:name="Table Subtle 1" w:semiHidden="1" w:unhideWhenUsed="1"/>
+    <w:lsdException w:name="Table Subtle 2" w:semiHidden="1" w:unhideWhenUsed="1"/>
     <w:lsdException w:name="Table Web 1" w:semiHidden="1" w:unhideWhenUsed="1"/>
     <w:lsdException w:name="Table Web 2" w:semiHidden="1" w:unhideWhenUsed="1"/>
+    <w:lsdException w:name="Table Web 3" w:semiHidden="1" w:unhideWhenUsed="1"/>
     <w:lsdException w:name="Table Theme" w:semiHidden="1" w:unhideWhenUsed="1"/>
     <w:lsdException w:name="Placeholder Text" w:semiHidden="1"/>
     <w:lsdException w:name="Light Shading"/>
@@ -1371,6 +1549,10 @@
     <w:lsdException w:name="Colorful Grid"/>
     <w:lsdException w:name="Light Shading Accent 1"/>
     <w:lsdException w:name="Light List Accent 1"/>
+    <w:lsdException w:name="Light Grid Accent 1"/>
+    <w:lsdException w:name="Medium Shading 1 Accent 1"/>
+    <w:lsdException w:name="Medium Shading 2 Accent 1"/>
+    <w:lsdException w:name="Medium List 1 Accent 1"/>
     <w:lsdException w:name="Revision" w:semiHidden="1"/>
     <w:lsdException w:name="Medium List 2 Accent 1"/>
     <w:lsdException w:name="Medium Grid 1 Accent 1"/>
@@ -1446,6 +1628,10 @@
     <w:lsdException w:name="Medium Grid 1 Accent 6"/>
     <w:lsdException w:name="Medium Grid 2 Accent 6"/>
     <w:lsdException w:name="Medium Grid 3 Accent 6"/>
+    <w:lsdException w:name="Dark List Accent 6"/>
+    <w:lsdException w:name="Colorful Shading Accent 6"/>
+    <w:lsdException w:name="Colorful List Accent 6"/>
+    <w:lsdException w:name="Colorful Grid Accent 6"/>
     <w:lsdException w:name="Bibliography" w:semiHidden="1" w:unhideWhenUsed="1"/>
     <w:lsdException w:name="TOC Heading" w:semiHidden="1" w:unhideWhenUsed="1"/>
     <w:lsdException w:name="Plain Table 1" w:uiPriority="41"/>
@@ -1554,8 +1740,6 @@
     <w:lsdException w:name="List Table 7 Colorful Accent 6" w:uiPriority="52"/>
     <w:lsdException w:name="Mention" w:semiHidden="1" w:uiPriority="99" w:unhideWhenUsed="1"/>
     <w:lsdException w:name="Smart Hyperlink" w:semiHidden="1" w:uiPriority="99" w:unhideWhenUsed="1"/>
-    <w:lsdException w:name="Hashtag" w:semiHidden="1" w:uiPriority="99" w:unhideWhenUsed="1"/>
-    <w:lsdException w:name="Unresolved Mention" w:semiHidden="1" w:uiPriority="99" w:unhideWhenUsed="1"/>
   </w:latentStyles>
   <w:style w:type="paragraph" w:default="1" w:styleId="Normal">
     <w:name w:val="Normal"/>
@@ -1720,6 +1904,27 @@
     <w:rPr>
       <w:color w:val="954F72" w:themeColor="followedHyperlink"/>
       <w:u w:val="single"/>
+    </w:rPr>
+  </w:style>
+  <w:style w:type="paragraph" w:styleId="BalloonText">
+    <w:name w:val="Balloon Text"/>
+    <w:basedOn w:val="Normal"/>
+    <w:link w:val="BalloonTextChar"/>
+    <w:rsid w:val="00FD21B4"/>
+    <w:rPr>
+      <w:sz w:val="18"/>
+      <w:szCs w:val="18"/>
+    </w:rPr>
+  </w:style>
+  <w:style w:type="character" w:customStyle="1" w:styleId="BalloonTextChar">
+    <w:name w:val="Balloon Text Char"/>
+    <w:basedOn w:val="DefaultParagraphFont"/>
+    <w:link w:val="BalloonText"/>
+    <w:rsid w:val="00FD21B4"/>
+    <w:rPr>
+      <w:sz w:val="18"/>
+      <w:szCs w:val="18"/>
+      <w:lang w:val="en-AU"/>
     </w:rPr>
   </w:style>
 </w:styles>

</xml_diff>